<commit_message>
finished model implementation, started GUI
</commit_message>
<xml_diff>
--- a/Entrega 2/Entrega2-PropuestaSolucion2013-1V2LuisMiguelPoncedeleon.docx
+++ b/Entrega 2/Entrega2-PropuestaSolucion2013-1V2LuisMiguelPoncedeleon.docx
@@ -7,8 +7,6 @@
         <w:pStyle w:val="Ttulo"/>
         <w:jc w:val="left"/>
       </w:pPr>
-      <w:bookmarkStart w:id="0" w:name="_GoBack"/>
-      <w:bookmarkEnd w:id="0"/>
     </w:p>
     <w:p/>
     <w:p/>
@@ -198,19 +196,19 @@
           <w:sz w:val="28"/>
           <w:szCs w:val="28"/>
         </w:rPr>
-        <w:t>Alberto Restrepo Velasquez</w:t>
+        <w:t xml:space="preserve">Alberto Restrepo </w:t>
       </w:r>
-    </w:p>
-    <w:p>
-      <w:pPr>
-        <w:jc w:val="right"/>
+      <w:proofErr w:type="spellStart"/>
+      <w:r>
         <w:rPr>
           <w:rFonts w:ascii="Arial" w:hAnsi="Arial" w:cs="Arial"/>
           <w:b/>
           <w:sz w:val="28"/>
           <w:szCs w:val="28"/>
         </w:rPr>
-      </w:pPr>
+        <w:t>Velasquez</w:t>
+      </w:r>
+      <w:proofErr w:type="spellEnd"/>
     </w:p>
     <w:p>
       <w:pPr>
@@ -223,6 +221,17 @@
         </w:rPr>
       </w:pPr>
     </w:p>
+    <w:p>
+      <w:pPr>
+        <w:jc w:val="right"/>
+        <w:rPr>
+          <w:rFonts w:ascii="Arial" w:hAnsi="Arial" w:cs="Arial"/>
+          <w:b/>
+          <w:sz w:val="28"/>
+          <w:szCs w:val="28"/>
+        </w:rPr>
+      </w:pPr>
+    </w:p>
     <w:p/>
     <w:p/>
     <w:p/>
@@ -253,17 +262,6 @@
           <w:b w:val="0"/>
           <w:sz w:val="32"/>
         </w:rPr>
-      </w:pPr>
-      <w:r>
-        <w:rPr>
-          <w:b w:val="0"/>
-          <w:sz w:val="32"/>
-        </w:rPr>
-        <w:t>Medellín, Abril 2013</w:t>
-      </w:r>
-    </w:p>
-    <w:p>
-      <w:pPr>
         <w:sectPr>
           <w:headerReference w:type="default" r:id="rId7"/>
           <w:endnotePr>
@@ -275,94 +273,88 @@
           <w:vAlign w:val="center"/>
         </w:sectPr>
       </w:pPr>
-    </w:p>
-    <w:p/>
-    <w:p>
-      <w:pPr>
-        <w:pStyle w:val="Ttulo"/>
-      </w:pPr>
       <w:r>
-        <w:t xml:space="preserve"> </w:t>
+        <w:rPr>
+          <w:b w:val="0"/>
+          <w:sz w:val="32"/>
+        </w:rPr>
+        <w:t>Medellín, Abril 2013</w:t>
       </w:r>
     </w:p>
     <w:p>
       <w:pPr>
-        <w:pStyle w:val="InfoBlue"/>
-      </w:pPr>
-    </w:p>
-    <w:p>
-      <w:pPr>
         <w:pStyle w:val="Ttulo1"/>
       </w:pPr>
-      <w:bookmarkStart w:id="1" w:name="_Toc423410238"/>
-      <w:bookmarkStart w:id="2" w:name="_Toc425054504"/>
-      <w:bookmarkStart w:id="3" w:name="_Toc5112025"/>
+      <w:bookmarkStart w:id="0" w:name="_Toc423410238"/>
+      <w:bookmarkStart w:id="1" w:name="_Toc425054504"/>
+      <w:bookmarkStart w:id="2" w:name="_Toc5112025"/>
       <w:r>
+        <w:lastRenderedPageBreak/>
         <w:t>Introducción</w:t>
       </w:r>
     </w:p>
-    <w:p>
-      <w:pPr>
-        <w:rPr>
-          <w:i/>
-          <w:color w:val="3366FF"/>
+    <w:p/>
+    <w:p>
+      <w:pPr>
+        <w:rPr>
+          <w:rFonts w:ascii="Arial" w:hAnsi="Arial" w:cs="Arial"/>
         </w:rPr>
       </w:pPr>
       <w:r>
         <w:rPr>
-          <w:i/>
-          <w:color w:val="3366FF"/>
-        </w:rPr>
-        <w:t>[Describa aquí el propósito del docume</w:t>
+          <w:rFonts w:ascii="Arial" w:hAnsi="Arial" w:cs="Arial"/>
+        </w:rPr>
+        <w:t>Est</w:t>
       </w:r>
       <w:r>
         <w:rPr>
-          <w:i/>
-          <w:color w:val="3366FF"/>
-        </w:rPr>
-        <w:t xml:space="preserve">nto, el contenido del documento </w:t>
+          <w:rFonts w:ascii="Arial" w:hAnsi="Arial" w:cs="Arial"/>
+        </w:rPr>
+        <w:t>e documento se presenta como la segunda entrega del trabajo final de la materia Fundamentos de programación. Esta entrega hace parte del espacio del problema del proyecto, y busca aplicar las prácticas que se enseñan en la materia Principios de desarrollo de software (La cual curse el semestre 2012-2 en EAFIT como estudiante de convenio colegio).</w:t>
+      </w:r>
+    </w:p>
+    <w:p>
+      <w:pPr>
+        <w:rPr>
+          <w:rFonts w:ascii="Arial" w:hAnsi="Arial" w:cs="Arial"/>
+        </w:rPr>
+      </w:pPr>
+    </w:p>
+    <w:p>
+      <w:pPr>
+        <w:rPr>
+          <w:rFonts w:ascii="Arial" w:hAnsi="Arial" w:cs="Arial"/>
+        </w:rPr>
+      </w:pPr>
+      <w:r>
+        <w:rPr>
+          <w:rFonts w:ascii="Arial" w:hAnsi="Arial" w:cs="Arial"/>
+        </w:rPr>
+        <w:t>En esta entrega se presenta el diseño de la solución a la práctica de fundamentos aplicando los elementos de la programación orientada a objetos</w:t>
       </w:r>
       <w:r>
         <w:rPr>
-          <w:i/>
-          <w:color w:val="3366FF"/>
-        </w:rPr>
-        <w:t xml:space="preserve"> y a</w:t>
+          <w:rFonts w:ascii="Arial" w:hAnsi="Arial" w:cs="Arial"/>
+        </w:rPr>
+        <w:t xml:space="preserve"> enseñados en dicho espacio. Se presenta un diagrama de clases, que describe las entidades y sus relaciones dentro del sistema. También se presentan otros elementos con los cuales en conjunto con el diagrama de clases serán el punto de partida para la implementación.</w:t>
+      </w:r>
+    </w:p>
+    <w:p/>
+    <w:p>
+      <w:r>
+        <w:rPr>
+          <w:b/>
+          <w:sz w:val="24"/>
+        </w:rPr>
+        <w:t>Nota</w:t>
       </w:r>
       <w:r>
-        <w:rPr>
-          <w:i/>
-          <w:color w:val="3366FF"/>
-        </w:rPr>
-        <w:t xml:space="preserve">lgún </w:t>
+        <w:t>: Al final del documento se anexan todos los diagramas</w:t>
       </w:r>
+      <w:bookmarkStart w:id="3" w:name="_GoBack"/>
+      <w:bookmarkEnd w:id="3"/>
       <w:r>
-        <w:rPr>
-          <w:i/>
-          <w:color w:val="3366FF"/>
-        </w:rPr>
-        <w:t xml:space="preserve"> comentario que considere</w:t>
-      </w:r>
-      <w:r>
-        <w:rPr>
-          <w:i/>
-          <w:color w:val="3366FF"/>
-        </w:rPr>
-        <w:t xml:space="preserve"> importante que tenga en</w:t>
-      </w:r>
-      <w:r>
-        <w:rPr>
-          <w:i/>
-          <w:color w:val="3366FF"/>
-        </w:rPr>
-        <w:t xml:space="preserve"> cuenta el profesor al revisar el trabajo</w:t>
-      </w:r>
-      <w:r>
-        <w:rPr>
-          <w:i/>
-          <w:color w:val="3366FF"/>
-        </w:rPr>
-        <w:t>]</w:t>
+        <w:t xml:space="preserve"> a mayor escala para facilitar su lectura.</w:t>
       </w:r>
     </w:p>
     <w:p/>
@@ -385,131 +377,11 @@
     </w:p>
     <w:p>
       <w:pPr>
-        <w:rPr>
-          <w:i/>
-          <w:color w:val="3366FF"/>
-        </w:rPr>
-      </w:pPr>
-      <w:r>
-        <w:rPr>
-          <w:i/>
-          <w:color w:val="3366FF"/>
-        </w:rPr>
-        <w:t>[</w:t>
-      </w:r>
-      <w:r>
-        <w:rPr>
-          <w:i/>
-          <w:color w:val="3366FF"/>
-        </w:rPr>
-        <w:t>R</w:t>
-      </w:r>
-      <w:r>
-        <w:rPr>
-          <w:i/>
-          <w:color w:val="3366FF"/>
-        </w:rPr>
-        <w:t>epresente el</w:t>
-      </w:r>
-      <w:r>
-        <w:rPr>
-          <w:i/>
-          <w:color w:val="3366FF"/>
-        </w:rPr>
-        <w:t xml:space="preserve"> diagrama de clases</w:t>
-      </w:r>
-      <w:r>
-        <w:rPr>
-          <w:i/>
-          <w:color w:val="3366FF"/>
-        </w:rPr>
-        <w:t xml:space="preserve"> </w:t>
-      </w:r>
-      <w:r>
-        <w:rPr>
-          <w:i/>
-          <w:color w:val="3366FF"/>
-        </w:rPr>
-        <w:t xml:space="preserve">que describa </w:t>
-      </w:r>
-      <w:r>
-        <w:rPr>
-          <w:i/>
-          <w:color w:val="3366FF"/>
-        </w:rPr>
-        <w:t xml:space="preserve"> las entidades del espacio del problema con sus </w:t>
-      </w:r>
-      <w:r>
-        <w:rPr>
-          <w:i/>
-          <w:color w:val="3366FF"/>
-        </w:rPr>
-        <w:t xml:space="preserve">atributos y  </w:t>
-      </w:r>
-      <w:r>
-        <w:rPr>
-          <w:i/>
-          <w:color w:val="3366FF"/>
-        </w:rPr>
-        <w:t>asociaci</w:t>
-      </w:r>
-      <w:r>
-        <w:rPr>
-          <w:i/>
-          <w:color w:val="3366FF"/>
-        </w:rPr>
-        <w:t>ones</w:t>
-      </w:r>
-      <w:r>
-        <w:rPr>
-          <w:i/>
-          <w:color w:val="3366FF"/>
-        </w:rPr>
-        <w:t xml:space="preserve"> </w:t>
-      </w:r>
-      <w:r>
-        <w:rPr>
-          <w:i/>
-          <w:color w:val="3366FF"/>
-        </w:rPr>
-        <w:t>entre ellas</w:t>
-      </w:r>
-      <w:r>
-        <w:rPr>
-          <w:i/>
-          <w:color w:val="3366FF"/>
-        </w:rPr>
-        <w:t>. Recuerde que las entidades pueden representar objetos físicos, objetos que representan eventos o conceptos</w:t>
-      </w:r>
-      <w:r>
-        <w:rPr>
-          <w:i/>
-          <w:color w:val="3366FF"/>
-        </w:rPr>
-        <w:t>. Para cada una de las entidades identificadas, justifique el papel que va a cumplir dentro del sistema</w:t>
-      </w:r>
-      <w:r>
-        <w:rPr>
-          <w:i/>
-          <w:color w:val="3366FF"/>
-        </w:rPr>
-        <w:t>, diligenciado en cuadro que se presenta.</w:t>
-      </w:r>
-      <w:r>
-        <w:rPr>
-          <w:i/>
-          <w:color w:val="3366FF"/>
-        </w:rPr>
-        <w:t>]</w:t>
-      </w:r>
-    </w:p>
-    <w:p>
-      <w:pPr>
-        <w:jc w:val="center"/>
-        <w:rPr>
-          <w:i/>
-          <w:color w:val="3366FF"/>
-        </w:rPr>
+        <w:pStyle w:val="Ttulo2"/>
+        <w:numPr>
+          <w:ilvl w:val="0"/>
+          <w:numId w:val="0"/>
+        </w:numPr>
       </w:pPr>
       <w:r>
         <w:rPr>
@@ -519,10 +391,10 @@
           <w:lang w:eastAsia="es-CO"/>
         </w:rPr>
         <w:drawing>
-          <wp:inline distT="0" distB="0" distL="0" distR="0" wp14:anchorId="4D232CD0" wp14:editId="22DBAFD1">
-            <wp:extent cx="6572250" cy="5457825"/>
-            <wp:effectExtent l="0" t="0" r="0" b="9525"/>
-            <wp:docPr id="1" name="Imagen 1" descr="Main"/>
+          <wp:inline distT="0" distB="0" distL="0" distR="0" wp14:anchorId="24D206D7" wp14:editId="6551E374">
+            <wp:extent cx="5943600" cy="4668453"/>
+            <wp:effectExtent l="0" t="0" r="0" b="0"/>
+            <wp:docPr id="1" name="Imagen 1"/>
             <wp:cNvGraphicFramePr>
               <a:graphicFrameLocks xmlns:a="http://schemas.openxmlformats.org/drawingml/2006/main" noChangeAspect="1"/>
             </wp:cNvGraphicFramePr>
@@ -543,7 +415,6 @@
                         </a:ext>
                       </a:extLst>
                     </a:blip>
-                    <a:srcRect/>
                     <a:stretch>
                       <a:fillRect/>
                     </a:stretch>
@@ -551,7 +422,7 @@
                   <pic:spPr bwMode="auto">
                     <a:xfrm>
                       <a:off x="0" y="0"/>
-                      <a:ext cx="6572250" cy="5457825"/>
+                      <a:ext cx="5943600" cy="4668453"/>
                     </a:xfrm>
                     <a:prstGeom prst="rect">
                       <a:avLst/>
@@ -567,6 +438,16 @@
           </wp:inline>
         </w:drawing>
       </w:r>
+    </w:p>
+    <w:p/>
+    <w:p>
+      <w:pPr>
+        <w:jc w:val="center"/>
+        <w:rPr>
+          <w:i/>
+          <w:color w:val="3366FF"/>
+        </w:rPr>
+      </w:pPr>
     </w:p>
     <w:tbl>
       <w:tblPr>
@@ -734,7 +615,21 @@
               <w:rPr>
                 <w:rFonts w:ascii="Arial" w:hAnsi="Arial" w:cs="Arial"/>
               </w:rPr>
-              <w:t xml:space="preserve"> Esta clase se encarga de ubicar los vehículos en sus entradas de acuerdo a su placa. Esta es el puente entre la información suministrada por la MainGui y las diferentes entradas del parqueadero.</w:t>
+              <w:t xml:space="preserve"> Esta clase se encarga de ubicar los vehículos en sus entradas de acuerdo a su placa. Esta es el puente entre la información suministrada por la </w:t>
+            </w:r>
+            <w:proofErr w:type="spellStart"/>
+            <w:r>
+              <w:rPr>
+                <w:rFonts w:ascii="Arial" w:hAnsi="Arial" w:cs="Arial"/>
+              </w:rPr>
+              <w:t>MainGui</w:t>
+            </w:r>
+            <w:proofErr w:type="spellEnd"/>
+            <w:r>
+              <w:rPr>
+                <w:rFonts w:ascii="Arial" w:hAnsi="Arial" w:cs="Arial"/>
+              </w:rPr>
+              <w:t xml:space="preserve"> y las diferentes entradas del parqueadero.</w:t>
             </w:r>
           </w:p>
         </w:tc>
@@ -767,6 +662,7 @@
                 <w:bCs/>
               </w:rPr>
             </w:pPr>
+            <w:proofErr w:type="spellStart"/>
             <w:r>
               <w:rPr>
                 <w:rFonts w:ascii="Arial" w:hAnsi="Arial" w:cs="Arial"/>
@@ -775,6 +671,7 @@
               </w:rPr>
               <w:t>EntradaParqueadero</w:t>
             </w:r>
+            <w:proofErr w:type="spellEnd"/>
           </w:p>
         </w:tc>
         <w:tc>
@@ -836,6 +733,7 @@
                 <w:bCs/>
               </w:rPr>
             </w:pPr>
+            <w:proofErr w:type="spellStart"/>
             <w:r>
               <w:rPr>
                 <w:rFonts w:ascii="Arial" w:hAnsi="Arial" w:cs="Arial"/>
@@ -844,6 +742,7 @@
               </w:rPr>
               <w:t>Vehiculo</w:t>
             </w:r>
+            <w:proofErr w:type="spellEnd"/>
           </w:p>
         </w:tc>
         <w:tc>
@@ -905,6 +804,7 @@
                 <w:bCs/>
               </w:rPr>
             </w:pPr>
+            <w:proofErr w:type="spellStart"/>
             <w:r>
               <w:rPr>
                 <w:rFonts w:ascii="Arial" w:hAnsi="Arial" w:cs="Arial"/>
@@ -913,6 +813,7 @@
               </w:rPr>
               <w:t>TipoDeVehiculo</w:t>
             </w:r>
+            <w:proofErr w:type="spellEnd"/>
           </w:p>
         </w:tc>
         <w:tc>
@@ -941,7 +842,19 @@
               <w:rPr>
                 <w:rFonts w:ascii="Arial" w:hAnsi="Arial" w:cs="Arial"/>
               </w:rPr>
-              <w:t>Clase que contiene los 3 posibles tipos de vehículos, como los precios por hora de estos.</w:t>
+              <w:t>Clase que contiene los</w:t>
+            </w:r>
+            <w:r>
+              <w:rPr>
+                <w:rFonts w:ascii="Arial" w:hAnsi="Arial" w:cs="Arial"/>
+              </w:rPr>
+              <w:t xml:space="preserve"> 3 posibles tipos de vehículos y </w:t>
+            </w:r>
+            <w:r>
+              <w:rPr>
+                <w:rFonts w:ascii="Arial" w:hAnsi="Arial" w:cs="Arial"/>
+              </w:rPr>
+              <w:t>los precios por hora de estos.</w:t>
             </w:r>
           </w:p>
         </w:tc>
@@ -974,6 +887,7 @@
                 <w:bCs/>
               </w:rPr>
             </w:pPr>
+            <w:proofErr w:type="spellStart"/>
             <w:r>
               <w:rPr>
                 <w:rFonts w:ascii="Arial" w:hAnsi="Arial" w:cs="Arial"/>
@@ -982,6 +896,7 @@
               </w:rPr>
               <w:t>LogEventos</w:t>
             </w:r>
+            <w:proofErr w:type="spellEnd"/>
           </w:p>
         </w:tc>
         <w:tc>
@@ -1010,7 +925,21 @@
               <w:rPr>
                 <w:rFonts w:ascii="Arial" w:hAnsi="Arial" w:cs="Arial"/>
               </w:rPr>
-              <w:t>Clase que sigue el patrón de diseño singleton para que solo exista una instancia de esta. Es la encargada de crear los recibos que identifican los eventos que ocurren en el sistema, de almacenarlos y administrarlos.</w:t>
+              <w:t xml:space="preserve">Clase que sigue el patrón de diseño </w:t>
+            </w:r>
+            <w:proofErr w:type="spellStart"/>
+            <w:r>
+              <w:rPr>
+                <w:rFonts w:ascii="Arial" w:hAnsi="Arial" w:cs="Arial"/>
+              </w:rPr>
+              <w:t>singleton</w:t>
+            </w:r>
+            <w:proofErr w:type="spellEnd"/>
+            <w:r>
+              <w:rPr>
+                <w:rFonts w:ascii="Arial" w:hAnsi="Arial" w:cs="Arial"/>
+              </w:rPr>
+              <w:t xml:space="preserve"> para que solo exista una instancia de esta. Es la encargada de crear los recibos que identifican los eventos que ocurren en el sistema, de almacenarlos y administrarlos.</w:t>
             </w:r>
           </w:p>
         </w:tc>
@@ -1181,6 +1110,7 @@
                 <w:bCs/>
               </w:rPr>
             </w:pPr>
+            <w:proofErr w:type="spellStart"/>
             <w:r>
               <w:rPr>
                 <w:rFonts w:ascii="Arial" w:hAnsi="Arial" w:cs="Arial"/>
@@ -1189,6 +1119,7 @@
               </w:rPr>
               <w:t>RelojInterno</w:t>
             </w:r>
+            <w:proofErr w:type="spellEnd"/>
           </w:p>
         </w:tc>
         <w:tc>
@@ -1250,6 +1181,7 @@
                 <w:bCs/>
               </w:rPr>
             </w:pPr>
+            <w:proofErr w:type="spellStart"/>
             <w:r>
               <w:rPr>
                 <w:rFonts w:ascii="Arial" w:hAnsi="Arial" w:cs="Arial"/>
@@ -1258,6 +1190,7 @@
               </w:rPr>
               <w:t>HoraDelDia</w:t>
             </w:r>
+            <w:proofErr w:type="spellEnd"/>
           </w:p>
         </w:tc>
         <w:tc>
@@ -1355,6 +1288,7 @@
                 <w:bCs/>
               </w:rPr>
             </w:pPr>
+            <w:proofErr w:type="spellStart"/>
             <w:r>
               <w:rPr>
                 <w:rFonts w:ascii="Arial" w:hAnsi="Arial" w:cs="Arial"/>
@@ -1363,6 +1297,7 @@
               </w:rPr>
               <w:t>MainGui</w:t>
             </w:r>
+            <w:proofErr w:type="spellEnd"/>
           </w:p>
         </w:tc>
         <w:tc>
@@ -1391,7 +1326,49 @@
               <w:rPr>
                 <w:rFonts w:ascii="Arial" w:hAnsi="Arial" w:cs="Arial"/>
               </w:rPr>
-              <w:t>Sirve como el puente entre los elementos dela Gui y las demás clases del sistema que se encargan del manejo como tal del sistema. Se espera que esta inicie los métodos de las diferentes clases cuando su respectivo elemento de la Gui sea activado (como en el caso del ingreso de vehiculo con el botón de ingreso).</w:t>
+              <w:t xml:space="preserve">Sirve como el puente entre los elementos dela </w:t>
+            </w:r>
+            <w:proofErr w:type="spellStart"/>
+            <w:r>
+              <w:rPr>
+                <w:rFonts w:ascii="Arial" w:hAnsi="Arial" w:cs="Arial"/>
+              </w:rPr>
+              <w:t>Gui</w:t>
+            </w:r>
+            <w:proofErr w:type="spellEnd"/>
+            <w:r>
+              <w:rPr>
+                <w:rFonts w:ascii="Arial" w:hAnsi="Arial" w:cs="Arial"/>
+              </w:rPr>
+              <w:t xml:space="preserve"> y las demás clases del sistema que se encargan del manejo como tal del sistema. Se espera que esta inicie los métodos de las diferentes clases cuando su respectivo elemento de la </w:t>
+            </w:r>
+            <w:proofErr w:type="spellStart"/>
+            <w:r>
+              <w:rPr>
+                <w:rFonts w:ascii="Arial" w:hAnsi="Arial" w:cs="Arial"/>
+              </w:rPr>
+              <w:t>Gui</w:t>
+            </w:r>
+            <w:proofErr w:type="spellEnd"/>
+            <w:r>
+              <w:rPr>
+                <w:rFonts w:ascii="Arial" w:hAnsi="Arial" w:cs="Arial"/>
+              </w:rPr>
+              <w:t xml:space="preserve"> sea activado (como en el caso del ingreso de </w:t>
+            </w:r>
+            <w:proofErr w:type="spellStart"/>
+            <w:r>
+              <w:rPr>
+                <w:rFonts w:ascii="Arial" w:hAnsi="Arial" w:cs="Arial"/>
+              </w:rPr>
+              <w:t>vehiculo</w:t>
+            </w:r>
+            <w:proofErr w:type="spellEnd"/>
+            <w:r>
+              <w:rPr>
+                <w:rFonts w:ascii="Arial" w:hAnsi="Arial" w:cs="Arial"/>
+              </w:rPr>
+              <w:t xml:space="preserve"> con el botón de ingreso).</w:t>
             </w:r>
           </w:p>
         </w:tc>
@@ -1464,156 +1441,6 @@
       <w:r>
         <w:t xml:space="preserve"> </w:t>
       </w:r>
-    </w:p>
-    <w:p>
-      <w:pPr>
-        <w:rPr>
-          <w:i/>
-          <w:color w:val="3366FF"/>
-        </w:rPr>
-      </w:pPr>
-      <w:r>
-        <w:rPr>
-          <w:i/>
-          <w:color w:val="3366FF"/>
-        </w:rPr>
-        <w:t>[</w:t>
-      </w:r>
-      <w:r>
-        <w:rPr>
-          <w:i/>
-          <w:color w:val="3366FF"/>
-        </w:rPr>
-        <w:t xml:space="preserve">Para </w:t>
-      </w:r>
-      <w:r>
-        <w:rPr>
-          <w:i/>
-          <w:color w:val="3366FF"/>
-        </w:rPr>
-        <w:t xml:space="preserve">los escenarios </w:t>
-      </w:r>
-      <w:r>
-        <w:rPr>
-          <w:i/>
-          <w:color w:val="3366FF"/>
-        </w:rPr>
-        <w:t xml:space="preserve">de </w:t>
-      </w:r>
-      <w:r>
-        <w:rPr>
-          <w:b/>
-          <w:color w:val="3366FF"/>
-        </w:rPr>
-        <w:t>Ingreso de Veh</w:t>
-      </w:r>
-      <w:r>
-        <w:rPr>
-          <w:b/>
-          <w:color w:val="3366FF"/>
-        </w:rPr>
-        <w:t>ículo al P</w:t>
-      </w:r>
-      <w:r>
-        <w:rPr>
-          <w:b/>
-          <w:color w:val="3366FF"/>
-        </w:rPr>
-        <w:t>arqueadero</w:t>
-      </w:r>
-      <w:r>
-        <w:rPr>
-          <w:i/>
-          <w:color w:val="3366FF"/>
-        </w:rPr>
-        <w:t xml:space="preserve"> e </w:t>
-      </w:r>
-      <w:r>
-        <w:rPr>
-          <w:b/>
-          <w:color w:val="3366FF"/>
-        </w:rPr>
-        <w:t>Incremento del Tiempo del Reloj</w:t>
-      </w:r>
-      <w:r>
-        <w:rPr>
-          <w:i/>
-          <w:color w:val="3366FF"/>
-        </w:rPr>
-        <w:t>, defina cuales son las acciones</w:t>
-      </w:r>
-      <w:r>
-        <w:rPr>
-          <w:i/>
-          <w:color w:val="3366FF"/>
-        </w:rPr>
-        <w:t xml:space="preserve"> o pasos</w:t>
-      </w:r>
-      <w:r>
-        <w:rPr>
-          <w:i/>
-          <w:color w:val="3366FF"/>
-        </w:rPr>
-        <w:t xml:space="preserve"> que debe realizar </w:t>
-      </w:r>
-      <w:r>
-        <w:rPr>
-          <w:i/>
-          <w:color w:val="3366FF"/>
-        </w:rPr>
-        <w:t>el sistema. Asegúrese que tiene</w:t>
-      </w:r>
-      <w:r>
-        <w:rPr>
-          <w:i/>
-          <w:color w:val="3366FF"/>
-        </w:rPr>
-        <w:t xml:space="preserve"> en cuenta todas las reglas y requisitos funcionales </w:t>
-      </w:r>
-      <w:r>
-        <w:rPr>
-          <w:i/>
-          <w:color w:val="3366FF"/>
-        </w:rPr>
-        <w:t>pertinentes a esos escenarios</w:t>
-      </w:r>
-      <w:r>
-        <w:rPr>
-          <w:i/>
-          <w:color w:val="3366FF"/>
-        </w:rPr>
-        <w:t>. Identifique cuáles son las clases responsables para realizar cada una de estas acciones</w:t>
-      </w:r>
-      <w:r>
-        <w:rPr>
-          <w:i/>
-          <w:color w:val="3366FF"/>
-        </w:rPr>
-        <w:t xml:space="preserve"> y con cual clase debe colaborar para realizar esta tarea</w:t>
-      </w:r>
-      <w:r>
-        <w:rPr>
-          <w:i/>
-          <w:color w:val="3366FF"/>
-        </w:rPr>
-        <w:t>.</w:t>
-      </w:r>
-      <w:r>
-        <w:rPr>
-          <w:i/>
-          <w:color w:val="3366FF"/>
-        </w:rPr>
-        <w:t>]</w:t>
-      </w:r>
-    </w:p>
-    <w:p>
-      <w:pPr>
-        <w:pStyle w:val="Prrafodelista"/>
-        <w:rPr>
-          <w:i/>
-          <w:color w:val="3366FF"/>
-        </w:rPr>
-      </w:pPr>
     </w:p>
     <w:p>
       <w:pPr>
@@ -1944,12 +1771,14 @@
                 <w:rFonts w:ascii="Arial" w:hAnsi="Arial" w:cs="Arial"/>
               </w:rPr>
             </w:pPr>
+            <w:proofErr w:type="spellStart"/>
             <w:r>
               <w:rPr>
                 <w:rFonts w:ascii="Arial" w:hAnsi="Arial" w:cs="Arial"/>
               </w:rPr>
               <w:t>MainGui</w:t>
             </w:r>
+            <w:proofErr w:type="spellEnd"/>
           </w:p>
         </w:tc>
         <w:tc>
@@ -1987,12 +1816,14 @@
                 <w:rFonts w:ascii="Arial" w:hAnsi="Arial" w:cs="Arial"/>
               </w:rPr>
             </w:pPr>
+            <w:proofErr w:type="spellStart"/>
             <w:r>
               <w:rPr>
                 <w:rFonts w:ascii="Arial" w:hAnsi="Arial" w:cs="Arial"/>
               </w:rPr>
               <w:t>RelojInterno</w:t>
             </w:r>
+            <w:proofErr w:type="spellEnd"/>
           </w:p>
         </w:tc>
       </w:tr>
@@ -2097,12 +1928,14 @@
                 <w:rFonts w:ascii="Arial" w:hAnsi="Arial" w:cs="Arial"/>
               </w:rPr>
             </w:pPr>
+            <w:proofErr w:type="spellStart"/>
             <w:r>
               <w:rPr>
                 <w:rFonts w:ascii="Arial" w:hAnsi="Arial" w:cs="Arial"/>
               </w:rPr>
               <w:t>Vehiculo</w:t>
             </w:r>
+            <w:proofErr w:type="spellEnd"/>
           </w:p>
         </w:tc>
       </w:tr>
@@ -2248,12 +2081,28 @@
                 <w:rFonts w:ascii="Arial" w:hAnsi="Arial" w:cs="Arial"/>
               </w:rPr>
             </w:pPr>
-            <w:r>
-              <w:rPr>
-                <w:rFonts w:ascii="Arial" w:hAnsi="Arial" w:cs="Arial"/>
-              </w:rPr>
-              <w:t>EntradaParqueadero, MainGui</w:t>
-            </w:r>
+            <w:proofErr w:type="spellStart"/>
+            <w:r>
+              <w:rPr>
+                <w:rFonts w:ascii="Arial" w:hAnsi="Arial" w:cs="Arial"/>
+              </w:rPr>
+              <w:t>EntradaParqueadero</w:t>
+            </w:r>
+            <w:proofErr w:type="spellEnd"/>
+            <w:r>
+              <w:rPr>
+                <w:rFonts w:ascii="Arial" w:hAnsi="Arial" w:cs="Arial"/>
+              </w:rPr>
+              <w:t xml:space="preserve">, </w:t>
+            </w:r>
+            <w:proofErr w:type="spellStart"/>
+            <w:r>
+              <w:rPr>
+                <w:rFonts w:ascii="Arial" w:hAnsi="Arial" w:cs="Arial"/>
+              </w:rPr>
+              <w:t>MainGui</w:t>
+            </w:r>
+            <w:proofErr w:type="spellEnd"/>
           </w:p>
         </w:tc>
       </w:tr>
@@ -2333,12 +2182,14 @@
                 <w:rFonts w:ascii="Arial" w:hAnsi="Arial" w:cs="Arial"/>
               </w:rPr>
             </w:pPr>
+            <w:proofErr w:type="spellStart"/>
             <w:r>
               <w:rPr>
                 <w:rFonts w:ascii="Arial" w:hAnsi="Arial" w:cs="Arial"/>
               </w:rPr>
               <w:t>EntradaParqueadero</w:t>
             </w:r>
+            <w:proofErr w:type="spellEnd"/>
           </w:p>
         </w:tc>
         <w:tc>
@@ -2357,12 +2208,14 @@
                 <w:rFonts w:ascii="Arial" w:hAnsi="Arial" w:cs="Arial"/>
               </w:rPr>
             </w:pPr>
+            <w:proofErr w:type="spellStart"/>
             <w:r>
               <w:rPr>
                 <w:rFonts w:ascii="Arial" w:hAnsi="Arial" w:cs="Arial"/>
               </w:rPr>
               <w:t>Vehiculo</w:t>
             </w:r>
+            <w:proofErr w:type="spellEnd"/>
           </w:p>
         </w:tc>
       </w:tr>
@@ -2457,12 +2310,14 @@
                 <w:rFonts w:ascii="Arial" w:hAnsi="Arial" w:cs="Arial"/>
               </w:rPr>
             </w:pPr>
+            <w:proofErr w:type="spellStart"/>
             <w:r>
               <w:rPr>
                 <w:rFonts w:ascii="Arial" w:hAnsi="Arial" w:cs="Arial"/>
               </w:rPr>
               <w:t>LogEventos</w:t>
             </w:r>
+            <w:proofErr w:type="spellEnd"/>
           </w:p>
         </w:tc>
         <w:tc>
@@ -2481,12 +2336,14 @@
                 <w:rFonts w:ascii="Arial" w:hAnsi="Arial" w:cs="Arial"/>
               </w:rPr>
             </w:pPr>
+            <w:proofErr w:type="spellStart"/>
             <w:r>
               <w:rPr>
                 <w:rFonts w:ascii="Arial" w:hAnsi="Arial" w:cs="Arial"/>
               </w:rPr>
               <w:t>MainGui</w:t>
             </w:r>
+            <w:proofErr w:type="spellEnd"/>
             <w:r>
               <w:rPr>
                 <w:rFonts w:ascii="Arial" w:hAnsi="Arial" w:cs="Arial"/>
@@ -2765,12 +2622,14 @@
                 <w:rFonts w:ascii="Arial" w:hAnsi="Arial" w:cs="Arial"/>
               </w:rPr>
             </w:pPr>
+            <w:proofErr w:type="spellStart"/>
             <w:r>
               <w:rPr>
                 <w:rFonts w:ascii="Arial" w:hAnsi="Arial" w:cs="Arial"/>
               </w:rPr>
               <w:t>RelojInterno</w:t>
             </w:r>
+            <w:proofErr w:type="spellEnd"/>
           </w:p>
         </w:tc>
         <w:tc>
@@ -2789,12 +2648,14 @@
                 <w:rFonts w:ascii="Arial" w:hAnsi="Arial" w:cs="Arial"/>
               </w:rPr>
             </w:pPr>
+            <w:proofErr w:type="spellStart"/>
             <w:r>
               <w:rPr>
                 <w:rFonts w:ascii="Arial" w:hAnsi="Arial" w:cs="Arial"/>
               </w:rPr>
               <w:t>MainGui</w:t>
             </w:r>
+            <w:proofErr w:type="spellEnd"/>
           </w:p>
         </w:tc>
       </w:tr>
@@ -2860,12 +2721,14 @@
                 <w:rFonts w:ascii="Arial" w:hAnsi="Arial" w:cs="Arial"/>
               </w:rPr>
             </w:pPr>
+            <w:proofErr w:type="spellStart"/>
             <w:r>
               <w:rPr>
                 <w:rFonts w:ascii="Arial" w:hAnsi="Arial" w:cs="Arial"/>
               </w:rPr>
               <w:t>RelojInterno</w:t>
             </w:r>
+            <w:proofErr w:type="spellEnd"/>
           </w:p>
         </w:tc>
         <w:tc>
@@ -2924,7 +2787,23 @@
                 <w:rFonts w:ascii="Arial" w:hAnsi="Arial" w:cs="Arial"/>
                 <w:bCs/>
               </w:rPr>
-              <w:t>Se actualiza el tiempo actual del RelojInterno.</w:t>
+              <w:t xml:space="preserve">Se actualiza el tiempo actual del </w:t>
+            </w:r>
+            <w:proofErr w:type="spellStart"/>
+            <w:r>
+              <w:rPr>
+                <w:rFonts w:ascii="Arial" w:hAnsi="Arial" w:cs="Arial"/>
+                <w:bCs/>
+              </w:rPr>
+              <w:t>RelojInterno</w:t>
+            </w:r>
+            <w:proofErr w:type="spellEnd"/>
+            <w:r>
+              <w:rPr>
+                <w:rFonts w:ascii="Arial" w:hAnsi="Arial" w:cs="Arial"/>
+                <w:bCs/>
+              </w:rPr>
+              <w:t>.</w:t>
             </w:r>
           </w:p>
         </w:tc>
@@ -2950,12 +2829,14 @@
                 <w:rFonts w:ascii="Arial" w:hAnsi="Arial" w:cs="Arial"/>
               </w:rPr>
             </w:pPr>
+            <w:proofErr w:type="spellStart"/>
             <w:r>
               <w:rPr>
                 <w:rFonts w:ascii="Arial" w:hAnsi="Arial" w:cs="Arial"/>
               </w:rPr>
               <w:t>RelojInterno</w:t>
             </w:r>
+            <w:proofErr w:type="spellEnd"/>
           </w:p>
         </w:tc>
         <w:tc>
@@ -3020,6 +2901,38 @@
     </w:p>
     <w:p>
       <w:pPr>
+        <w:rPr>
+          <w:i/>
+          <w:color w:val="3366FF"/>
+        </w:rPr>
+      </w:pPr>
+    </w:p>
+    <w:p>
+      <w:pPr>
+        <w:rPr>
+          <w:i/>
+          <w:color w:val="3366FF"/>
+        </w:rPr>
+      </w:pPr>
+    </w:p>
+    <w:p>
+      <w:pPr>
+        <w:rPr>
+          <w:i/>
+          <w:color w:val="3366FF"/>
+        </w:rPr>
+      </w:pPr>
+    </w:p>
+    <w:p>
+      <w:pPr>
+        <w:rPr>
+          <w:i/>
+          <w:color w:val="3366FF"/>
+        </w:rPr>
+      </w:pPr>
+    </w:p>
+    <w:p>
+      <w:pPr>
         <w:pStyle w:val="Ttulo2"/>
       </w:pPr>
       <w:r>
@@ -3037,240 +2950,410 @@
           <w:color w:val="3366FF"/>
         </w:rPr>
       </w:pPr>
-      <w:r>
+    </w:p>
+    <w:p>
+      <w:pPr>
         <w:rPr>
           <w:i/>
           <w:color w:val="3366FF"/>
         </w:rPr>
-        <w:t>[</w:t>
+      </w:pPr>
+      <w:r>
+        <w:rPr>
+          <w:i/>
+          <w:noProof/>
+          <w:color w:val="3366FF"/>
+          <w:lang w:eastAsia="es-CO"/>
+        </w:rPr>
+        <w:drawing>
+          <wp:anchor distT="0" distB="0" distL="114300" distR="114300" simplePos="0" relativeHeight="251658240" behindDoc="0" locked="0" layoutInCell="1" allowOverlap="1" wp14:anchorId="67C9DB50" wp14:editId="32ECF272">
+            <wp:simplePos x="0" y="0"/>
+            <wp:positionH relativeFrom="margin">
+              <wp:align>center</wp:align>
+            </wp:positionH>
+            <wp:positionV relativeFrom="paragraph">
+              <wp:posOffset>266700</wp:posOffset>
+            </wp:positionV>
+            <wp:extent cx="7456170" cy="2705100"/>
+            <wp:effectExtent l="0" t="0" r="0" b="0"/>
+            <wp:wrapTopAndBottom/>
+            <wp:docPr id="2" name="Imagen 2" descr="C:\Users\Luis M Ponce de leon\Documents\Proyects\Practica-Fundamentos\Entrega 2\IngresarVehiculo.jpg"/>
+            <wp:cNvGraphicFramePr>
+              <a:graphicFrameLocks xmlns:a="http://schemas.openxmlformats.org/drawingml/2006/main" noChangeAspect="1"/>
+            </wp:cNvGraphicFramePr>
+            <a:graphic xmlns:a="http://schemas.openxmlformats.org/drawingml/2006/main">
+              <a:graphicData uri="http://schemas.openxmlformats.org/drawingml/2006/picture">
+                <pic:pic xmlns:pic="http://schemas.openxmlformats.org/drawingml/2006/picture">
+                  <pic:nvPicPr>
+                    <pic:cNvPr id="0" name="Picture 1" descr="C:\Users\Luis M Ponce de leon\Documents\Proyects\Practica-Fundamentos\Entrega 2\IngresarVehiculo.jpg"/>
+                    <pic:cNvPicPr>
+                      <a:picLocks noChangeAspect="1" noChangeArrowheads="1"/>
+                    </pic:cNvPicPr>
+                  </pic:nvPicPr>
+                  <pic:blipFill>
+                    <a:blip r:embed="rId9">
+                      <a:extLst>
+                        <a:ext uri="{28A0092B-C50C-407E-A947-70E740481C1C}">
+                          <a14:useLocalDpi xmlns:a14="http://schemas.microsoft.com/office/drawing/2010/main" val="0"/>
+                        </a:ext>
+                      </a:extLst>
+                    </a:blip>
+                    <a:srcRect/>
+                    <a:stretch>
+                      <a:fillRect/>
+                    </a:stretch>
+                  </pic:blipFill>
+                  <pic:spPr bwMode="auto">
+                    <a:xfrm>
+                      <a:off x="0" y="0"/>
+                      <a:ext cx="7456170" cy="2705100"/>
+                    </a:xfrm>
+                    <a:prstGeom prst="rect">
+                      <a:avLst/>
+                    </a:prstGeom>
+                    <a:noFill/>
+                    <a:ln>
+                      <a:noFill/>
+                    </a:ln>
+                  </pic:spPr>
+                </pic:pic>
+              </a:graphicData>
+            </a:graphic>
+            <wp14:sizeRelH relativeFrom="margin">
+              <wp14:pctWidth>0</wp14:pctWidth>
+            </wp14:sizeRelH>
+            <wp14:sizeRelV relativeFrom="margin">
+              <wp14:pctHeight>0</wp14:pctHeight>
+            </wp14:sizeRelV>
+          </wp:anchor>
+        </w:drawing>
       </w:r>
       <w:r>
         <w:rPr>
+          <w:b/>
+          <w:sz w:val="22"/>
+        </w:rPr>
+        <w:t xml:space="preserve">Ingreso de </w:t>
+      </w:r>
+      <w:r>
+        <w:rPr>
+          <w:b/>
+          <w:sz w:val="22"/>
+        </w:rPr>
+        <w:t>vehículo</w:t>
+      </w:r>
+      <w:r>
+        <w:rPr>
+          <w:b/>
+          <w:sz w:val="22"/>
+        </w:rPr>
+        <w:t xml:space="preserve"> al parqueadero:</w:t>
+      </w:r>
+    </w:p>
+    <w:p>
+      <w:pPr>
+        <w:rPr>
           <w:i/>
           <w:color w:val="3366FF"/>
         </w:rPr>
-        <w:t xml:space="preserve">Represente a través de un diagrama de secuencia de UML las responsabilidades de cada  objeto participante </w:t>
+      </w:pPr>
+      <w:r>
+        <w:rPr>
+          <w:b/>
+          <w:sz w:val="22"/>
+        </w:rPr>
+        <w:t>Incremento del tiempo en el reloj:</w:t>
+      </w:r>
+    </w:p>
+    <w:p>
+      <w:pPr>
+        <w:rPr>
+          <w:i/>
+          <w:color w:val="3366FF"/>
+        </w:rPr>
+      </w:pPr>
+    </w:p>
+    <w:p>
+      <w:pPr>
+        <w:rPr>
+          <w:i/>
+          <w:color w:val="3366FF"/>
+        </w:rPr>
+      </w:pPr>
+      <w:r>
+        <w:rPr>
+          <w:i/>
+          <w:noProof/>
+          <w:color w:val="3366FF"/>
+          <w:lang w:eastAsia="es-CO"/>
+        </w:rPr>
+        <w:drawing>
+          <wp:inline distT="0" distB="0" distL="0" distR="0" wp14:anchorId="4778155D" wp14:editId="4A37BA48">
+            <wp:extent cx="5019675" cy="3819525"/>
+            <wp:effectExtent l="0" t="0" r="9525" b="9525"/>
+            <wp:docPr id="3" name="Imagen 3"/>
+            <wp:cNvGraphicFramePr>
+              <a:graphicFrameLocks xmlns:a="http://schemas.openxmlformats.org/drawingml/2006/main" noChangeAspect="1"/>
+            </wp:cNvGraphicFramePr>
+            <a:graphic xmlns:a="http://schemas.openxmlformats.org/drawingml/2006/main">
+              <a:graphicData uri="http://schemas.openxmlformats.org/drawingml/2006/picture">
+                <pic:pic xmlns:pic="http://schemas.openxmlformats.org/drawingml/2006/picture">
+                  <pic:nvPicPr>
+                    <pic:cNvPr id="0" name="Picture 2" descr="C:\Users\Luis M Ponce de leon\Documents\Proyects\Practica-Fundamentos\Entrega 2\IncrementoTiempo.jpg"/>
+                    <pic:cNvPicPr>
+                      <a:picLocks noChangeAspect="1" noChangeArrowheads="1"/>
+                    </pic:cNvPicPr>
+                  </pic:nvPicPr>
+                  <pic:blipFill>
+                    <a:blip r:embed="rId10">
+                      <a:extLst>
+                        <a:ext uri="{28A0092B-C50C-407E-A947-70E740481C1C}">
+                          <a14:useLocalDpi xmlns:a14="http://schemas.microsoft.com/office/drawing/2010/main" val="0"/>
+                        </a:ext>
+                      </a:extLst>
+                    </a:blip>
+                    <a:stretch>
+                      <a:fillRect/>
+                    </a:stretch>
+                  </pic:blipFill>
+                  <pic:spPr bwMode="auto">
+                    <a:xfrm>
+                      <a:off x="0" y="0"/>
+                      <a:ext cx="5019675" cy="3819525"/>
+                    </a:xfrm>
+                    <a:prstGeom prst="rect">
+                      <a:avLst/>
+                    </a:prstGeom>
+                    <a:noFill/>
+                    <a:ln>
+                      <a:noFill/>
+                    </a:ln>
+                  </pic:spPr>
+                </pic:pic>
+              </a:graphicData>
+            </a:graphic>
+          </wp:inline>
+        </w:drawing>
+      </w:r>
+    </w:p>
+    <w:p>
+      <w:pPr>
+        <w:rPr>
+          <w:i/>
+          <w:color w:val="3366FF"/>
+        </w:rPr>
+      </w:pPr>
+    </w:p>
+    <w:p>
+      <w:pPr>
+        <w:rPr>
+          <w:i/>
+          <w:color w:val="3366FF"/>
+        </w:rPr>
+      </w:pPr>
+    </w:p>
+    <w:p>
+      <w:pPr>
+        <w:rPr>
+          <w:i/>
+          <w:color w:val="3366FF"/>
+        </w:rPr>
+      </w:pPr>
+    </w:p>
+    <w:p>
+      <w:pPr>
+        <w:pStyle w:val="Ttulo1"/>
+      </w:pPr>
+      <w:r>
+        <w:lastRenderedPageBreak/>
+        <w:t>Avance en la implementación</w:t>
+      </w:r>
+    </w:p>
+    <w:p>
+      <w:pPr>
+        <w:rPr>
+          <w:i/>
+          <w:color w:val="3366FF"/>
+        </w:rPr>
+      </w:pPr>
+      <w:r>
+        <w:rPr>
+          <w:i/>
+          <w:color w:val="3366FF"/>
+        </w:rPr>
+        <w:t xml:space="preserve">[Junto con el trabajo escrito, se debe mostrar avance  en la implementación del sistema que tenga: Definición en Java de las clases identificadas en el espacio del problema, con los atributos definidos y la declaración de los métodos requeridos para los dos escenarios que se analizaron. Implementación completa del escenario </w:t>
       </w:r>
       <w:r>
         <w:rPr>
           <w:i/>
           <w:color w:val="3366FF"/>
         </w:rPr>
-        <w:t xml:space="preserve"> para implementar </w:t>
+        <w:t xml:space="preserve">de </w:t>
       </w:r>
       <w:r>
         <w:rPr>
+          <w:b/>
+          <w:color w:val="3366FF"/>
+        </w:rPr>
+        <w:t>Incremento del Tiempo en el Reloj</w:t>
+      </w:r>
+      <w:r>
+        <w:rPr>
           <w:i/>
           <w:color w:val="3366FF"/>
         </w:rPr>
-        <w:t>los dos escenarios anteriores</w:t>
+        <w:t xml:space="preserve">. </w:t>
+      </w:r>
+    </w:p>
+    <w:p>
+      <w:pPr>
+        <w:rPr>
+          <w:i/>
+          <w:color w:val="3366FF"/>
+        </w:rPr>
+      </w:pPr>
+    </w:p>
+    <w:p>
+      <w:pPr>
+        <w:rPr>
+          <w:i/>
+          <w:color w:val="3366FF"/>
+        </w:rPr>
+      </w:pPr>
+      <w:r>
+        <w:rPr>
+          <w:i/>
+          <w:color w:val="3366FF"/>
+        </w:rPr>
+        <w:t xml:space="preserve">Nota: No se exige que la implementación de esta entrega tenga ya la Interfaz de Usuario; se puede tener una clase general (por ejemplo </w:t>
+      </w:r>
+      <w:proofErr w:type="spellStart"/>
+      <w:r>
+        <w:rPr>
+          <w:b/>
+          <w:i/>
+          <w:color w:val="3366FF"/>
+        </w:rPr>
+        <w:t>ManejadorTorre</w:t>
+      </w:r>
+      <w:proofErr w:type="spellEnd"/>
+      <w:r>
+        <w:rPr>
+          <w:i/>
+          <w:color w:val="3366FF"/>
+        </w:rPr>
+        <w:t>) que sirva como una clase “puente” que recibe los eventos externos.</w:t>
+      </w:r>
+    </w:p>
+    <w:p/>
+    <w:bookmarkEnd w:id="0"/>
+    <w:bookmarkEnd w:id="1"/>
+    <w:bookmarkEnd w:id="2"/>
+    <w:p>
+      <w:pPr>
+        <w:pStyle w:val="Ttulo1"/>
+      </w:pPr>
+      <w:r>
+        <w:t>Conclusiones</w:t>
+      </w:r>
+    </w:p>
+    <w:p>
+      <w:pPr>
+        <w:rPr>
+          <w:rFonts w:ascii="Arial" w:hAnsi="Arial" w:cs="Arial"/>
+          <w:bCs/>
+        </w:rPr>
+      </w:pPr>
+      <w:r>
+        <w:rPr>
+          <w:rFonts w:ascii="Arial" w:hAnsi="Arial" w:cs="Arial"/>
+          <w:bCs/>
+        </w:rPr>
+        <w:t xml:space="preserve">En este trabajo se trabajaron elementos necesarios en </w:t>
       </w:r>
       <w:r>
         <w:rPr>
-          <w:i/>
-          <w:color w:val="3366FF"/>
-        </w:rPr>
-        <w:t xml:space="preserve">. </w:t>
+          <w:rFonts w:ascii="Arial" w:hAnsi="Arial" w:cs="Arial"/>
+          <w:bCs/>
+        </w:rPr>
+        <w:t xml:space="preserve">diseño de la solución de un problema relacionado con el diseño de software. Se realizó </w:t>
       </w:r>
       <w:r>
         <w:rPr>
-          <w:i/>
-          <w:color w:val="3366FF"/>
-        </w:rPr>
-        <w:t>Estas responsabilidades deben definirse como métodos concretos (nombre del método, parámetros de entrada y par</w:t>
+          <w:rFonts w:ascii="Arial" w:hAnsi="Arial" w:cs="Arial"/>
+          <w:bCs/>
+        </w:rPr>
+        <w:t xml:space="preserve"> </w:t>
       </w:r>
       <w:r>
         <w:rPr>
-          <w:i/>
-          <w:color w:val="3366FF"/>
-        </w:rPr>
-        <w:t>ámetro</w:t>
+          <w:rFonts w:ascii="Arial" w:hAnsi="Arial" w:cs="Arial"/>
+          <w:bCs/>
+        </w:rPr>
+        <w:t>un diagrama de clase para identificar las clases que deberán ser creadas en el espacio de la solución, además se identificaron las relaciones entre las diferentes entidades</w:t>
       </w:r>
       <w:r>
         <w:rPr>
-          <w:i/>
-          <w:color w:val="3366FF"/>
-        </w:rPr>
-        <w:t xml:space="preserve"> de salida) que debe ofrecer la clase </w:t>
-      </w:r>
-      <w:r>
-        <w:rPr>
-          <w:i/>
-          <w:color w:val="3366FF"/>
-        </w:rPr>
-        <w:t>responsable de realizar la tarea</w:t>
-      </w:r>
-      <w:r>
-        <w:rPr>
-          <w:i/>
-          <w:color w:val="3366FF"/>
+          <w:rFonts w:ascii="Arial" w:hAnsi="Arial" w:cs="Arial"/>
+          <w:bCs/>
         </w:rPr>
         <w:t>.</w:t>
       </w:r>
       <w:r>
         <w:rPr>
-          <w:i/>
-          <w:color w:val="3366FF"/>
-        </w:rPr>
-        <w:t>]</w:t>
+          <w:rFonts w:ascii="Arial" w:hAnsi="Arial" w:cs="Arial"/>
+          <w:bCs/>
+        </w:rPr>
+        <w:t xml:space="preserve"> También se identificaron las acciones necesarias para llevar a cabo dos procesos necesarios de la solución del problema.</w:t>
       </w:r>
     </w:p>
     <w:p>
       <w:pPr>
         <w:rPr>
-          <w:i/>
-          <w:color w:val="3366FF"/>
-        </w:rPr>
-      </w:pPr>
-    </w:p>
-    <w:p>
-      <w:pPr>
-        <w:pStyle w:val="Ttulo1"/>
+          <w:rFonts w:ascii="Arial" w:hAnsi="Arial" w:cs="Arial"/>
+          <w:bCs/>
+        </w:rPr>
       </w:pPr>
       <w:r>
-        <w:t>Avance en la implementación</w:t>
+        <w:rPr>
+          <w:rFonts w:ascii="Arial" w:hAnsi="Arial" w:cs="Arial"/>
+          <w:bCs/>
+        </w:rPr>
+        <w:t>El proceso realizado en esta entrega es fundamental para el correcto desarrollo de un proyecto que involucre el desarrollo de software, en especial si piensa trabajar con un equipo de desarrolladores, donde todos deben de tener claras las “reglas de juego” y saber cómo se piensa diseñar el software y su arquitectura.</w:t>
       </w:r>
     </w:p>
     <w:p>
       <w:pPr>
         <w:rPr>
-          <w:i/>
-          <w:color w:val="3366FF"/>
+          <w:rFonts w:ascii="Arial" w:hAnsi="Arial" w:cs="Arial"/>
+          <w:bCs/>
         </w:rPr>
       </w:pPr>
       <w:r>
         <w:rPr>
-          <w:i/>
-          <w:color w:val="3366FF"/>
-        </w:rPr>
-        <w:t xml:space="preserve">[Junto con el trabajo escrito, se debe mostrar avance  en la implementación del sistema que tenga: Definición en Java de las clases identificadas en el espacio del problema, con los atributos definidos y la declaración de los métodos requeridos para los dos escenarios que se analizaron. Implementación completa del escenario </w:t>
+          <w:rFonts w:ascii="Arial" w:hAnsi="Arial" w:cs="Arial"/>
+          <w:bCs/>
+        </w:rPr>
+        <w:t>Al realizar esta entrega no se presentó ninguna dificultad, pues realizar lo que se entrega en este documento debe convertirse en una segunda naturaleza para un buen desarrollador de software</w:t>
       </w:r>
       <w:r>
         <w:rPr>
-          <w:i/>
-          <w:color w:val="3366FF"/>
-        </w:rPr>
-        <w:t xml:space="preserve">de </w:t>
+          <w:rFonts w:ascii="Arial" w:hAnsi="Arial" w:cs="Arial"/>
+          <w:bCs/>
+        </w:rPr>
+        <w:t xml:space="preserve"> y no debe presentar grandes dificultades</w:t>
       </w:r>
       <w:r>
         <w:rPr>
-          <w:b/>
-          <w:color w:val="3366FF"/>
-        </w:rPr>
-        <w:t>Incremento del Tiempo en el Reloj</w:t>
+          <w:rFonts w:ascii="Arial" w:hAnsi="Arial" w:cs="Arial"/>
+          <w:bCs/>
+        </w:rPr>
+        <w:t>.</w:t>
       </w:r>
-      <w:r>
-        <w:rPr>
-          <w:i/>
-          <w:color w:val="3366FF"/>
-        </w:rPr>
-        <w:t xml:space="preserve">. </w:t>
-      </w:r>
-    </w:p>
-    <w:p>
-      <w:pPr>
-        <w:rPr>
-          <w:i/>
-          <w:color w:val="3366FF"/>
-        </w:rPr>
-      </w:pPr>
-    </w:p>
-    <w:p>
-      <w:pPr>
-        <w:rPr>
-          <w:i/>
-          <w:color w:val="3366FF"/>
-        </w:rPr>
-      </w:pPr>
-      <w:r>
-        <w:rPr>
-          <w:i/>
-          <w:color w:val="3366FF"/>
-        </w:rPr>
-        <w:t xml:space="preserve">Nota: No se exige que la implementación de esta entrega tenga ya la Interfaz de Usuario; se puede tener una clase general (por ejemplo </w:t>
-      </w:r>
-      <w:r>
-        <w:rPr>
-          <w:b/>
-          <w:i/>
-          <w:color w:val="3366FF"/>
-        </w:rPr>
-        <w:t>ManejadorTorre</w:t>
-      </w:r>
-      <w:r>
-        <w:rPr>
-          <w:i/>
-          <w:color w:val="3366FF"/>
-        </w:rPr>
-        <w:t>) que sirva como una clase “puente” que recibe los eventos externos.</w:t>
-      </w:r>
-    </w:p>
-    <w:p/>
-    <w:bookmarkEnd w:id="1"/>
-    <w:bookmarkEnd w:id="2"/>
-    <w:bookmarkEnd w:id="3"/>
-    <w:p>
-      <w:pPr>
-        <w:pStyle w:val="Ttulo1"/>
-      </w:pPr>
-      <w:r>
-        <w:t>Conclusiones</w:t>
-      </w:r>
-    </w:p>
-    <w:p>
-      <w:pPr>
-        <w:rPr>
-          <w:i/>
-          <w:color w:val="3366FF"/>
-        </w:rPr>
-      </w:pPr>
-      <w:r>
-        <w:rPr>
-          <w:i/>
-          <w:color w:val="3366FF"/>
-        </w:rPr>
-        <w:t>[</w:t>
-      </w:r>
-      <w:r>
-        <w:rPr>
-          <w:i/>
-          <w:color w:val="3366FF"/>
-        </w:rPr>
-        <w:t xml:space="preserve">Agregue comentarios </w:t>
-      </w:r>
-      <w:r>
-        <w:rPr>
-          <w:i/>
-          <w:color w:val="3366FF"/>
-        </w:rPr>
-        <w:t xml:space="preserve">adicionales acerca </w:t>
-      </w:r>
-      <w:r>
-        <w:rPr>
-          <w:i/>
-          <w:color w:val="3366FF"/>
-        </w:rPr>
-        <w:t xml:space="preserve"> del aprendizaje que obtuvo, los retos que enfrentó y que fueron superados,  los aspectos que encontró difíciles de definir y que considera que necesit</w:t>
-      </w:r>
-      <w:r>
-        <w:rPr>
-          <w:i/>
-          <w:color w:val="3366FF"/>
-        </w:rPr>
-        <w:t>a un acompañamiento adicional.</w:t>
-      </w:r>
-      <w:r>
-        <w:rPr>
-          <w:i/>
-          <w:color w:val="3366FF"/>
-        </w:rPr>
-        <w:t>]</w:t>
-      </w:r>
-    </w:p>
-    <w:p/>
+    </w:p>
     <w:sectPr>
-      <w:headerReference w:type="default" r:id="rId9"/>
-      <w:footerReference w:type="default" r:id="rId10"/>
+      <w:headerReference w:type="default" r:id="rId11"/>
+      <w:footerReference w:type="default" r:id="rId12"/>
       <w:endnotePr>
         <w:numFmt w:val="decimal"/>
       </w:endnotePr>
@@ -3441,7 +3524,7 @@
               <w:rStyle w:val="Nmerodepgina"/>
               <w:noProof/>
             </w:rPr>
-            <w:t>5</w:t>
+            <w:t>6</w:t>
           </w:r>
           <w:r>
             <w:rPr>
@@ -6223,6 +6306,24 @@
       <w:szCs w:val="24"/>
     </w:rPr>
   </w:style>
+  <w:style w:type="paragraph" w:styleId="Descripcin">
+    <w:name w:val="caption"/>
+    <w:basedOn w:val="Normal"/>
+    <w:next w:val="Normal"/>
+    <w:unhideWhenUsed/>
+    <w:qFormat/>
+    <w:rsid w:val="009572BA"/>
+    <w:pPr>
+      <w:spacing w:after="200" w:line="240" w:lineRule="auto"/>
+    </w:pPr>
+    <w:rPr>
+      <w:i/>
+      <w:iCs/>
+      <w:color w:val="44546A" w:themeColor="text2"/>
+      <w:sz w:val="18"/>
+      <w:szCs w:val="18"/>
+    </w:rPr>
+  </w:style>
 </w:styles>
 </file>
 

</xml_diff>